<commit_message>
Update Topic Proposal [Draft1].docx
Changed word
</commit_message>
<xml_diff>
--- a/Topic Proposal/Topic Proposal [Draft1].docx
+++ b/Topic Proposal/Topic Proposal [Draft1].docx
@@ -443,21 +443,7 @@
         <w:rPr>
           <w:rFonts w:ascii="Times New Roman" w:hAnsi="Times New Roman" w:cs="Times New Roman"/>
         </w:rPr>
-        <w:t xml:space="preserve">the </w:t>
-      </w:r>
-      <w:proofErr w:type="spellStart"/>
-      <w:r>
-        <w:rPr>
-          <w:rFonts w:ascii="Times New Roman" w:hAnsi="Times New Roman" w:cs="Times New Roman"/>
-        </w:rPr>
-        <w:t>Jupyter</w:t>
-      </w:r>
-      <w:proofErr w:type="spellEnd"/>
-      <w:r>
-        <w:rPr>
-          <w:rFonts w:ascii="Times New Roman" w:hAnsi="Times New Roman" w:cs="Times New Roman"/>
-        </w:rPr>
-        <w:t xml:space="preserve"> Notebook environment </w:t>
+        <w:t xml:space="preserve">the Jupyter Notebook environment </w:t>
       </w:r>
       <w:r>
         <w:rPr>
@@ -481,16 +467,62 @@
         <w:rPr>
           <w:rFonts w:ascii="Cambria Math" w:eastAsiaTheme="minorEastAsia" w:hAnsi="Cambria Math" w:cs="Times New Roman"/>
         </w:rPr>
+        <w:t>.ipynb</w:t>
+      </w:r>
+      <w:r>
+        <w:rPr>
+          <w:rFonts w:ascii="Times New Roman" w:hAnsi="Times New Roman" w:cs="Times New Roman"/>
+        </w:rPr>
+        <w:t xml:space="preserve"> </w:t>
+      </w:r>
+      <w:r>
+        <w:rPr>
+          <w:rFonts w:ascii="Times New Roman" w:hAnsi="Times New Roman" w:cs="Times New Roman"/>
+        </w:rPr>
+        <w:t>Kaggle file format</w:t>
+      </w:r>
+      <w:r>
+        <w:rPr>
+          <w:rFonts w:ascii="Times New Roman" w:hAnsi="Times New Roman" w:cs="Times New Roman"/>
+        </w:rPr>
         <w:t>.</w:t>
       </w:r>
-      <w:proofErr w:type="spellStart"/>
-      <w:r>
-        <w:rPr>
-          <w:rFonts w:ascii="Cambria Math" w:eastAsiaTheme="minorEastAsia" w:hAnsi="Cambria Math" w:cs="Times New Roman"/>
-        </w:rPr>
-        <w:t>ipynb</w:t>
-      </w:r>
-      <w:proofErr w:type="spellEnd"/>
+      <w:r>
+        <w:rPr>
+          <w:rFonts w:ascii="Times New Roman" w:hAnsi="Times New Roman" w:cs="Times New Roman"/>
+        </w:rPr>
+        <w:t xml:space="preserve"> We chose Kaggle as our main environment due to the</w:t>
+      </w:r>
+      <w:r>
+        <w:rPr>
+          <w:rFonts w:ascii="Times New Roman" w:hAnsi="Times New Roman" w:cs="Times New Roman"/>
+        </w:rPr>
+        <w:t xml:space="preserve"> abundance of datasets, the</w:t>
+      </w:r>
+      <w:r>
+        <w:rPr>
+          <w:rFonts w:ascii="Times New Roman" w:hAnsi="Times New Roman" w:cs="Times New Roman"/>
+        </w:rPr>
+        <w:t xml:space="preserve"> ability to directly import</w:t>
+      </w:r>
+      <w:r>
+        <w:rPr>
+          <w:rFonts w:ascii="Times New Roman" w:hAnsi="Times New Roman" w:cs="Times New Roman"/>
+        </w:rPr>
+        <w:t xml:space="preserve"> said</w:t>
+      </w:r>
+      <w:r>
+        <w:rPr>
+          <w:rFonts w:ascii="Times New Roman" w:hAnsi="Times New Roman" w:cs="Times New Roman"/>
+        </w:rPr>
+        <w:t xml:space="preserve"> datasets</w:t>
+      </w:r>
+      <w:r>
+        <w:rPr>
+          <w:rFonts w:ascii="Times New Roman" w:hAnsi="Times New Roman" w:cs="Times New Roman"/>
+        </w:rPr>
+        <w:t>, and the facilitation of cooperation between group members.</w:t>
+      </w:r>
       <w:r>
         <w:rPr>
           <w:rFonts w:ascii="Times New Roman" w:hAnsi="Times New Roman" w:cs="Times New Roman"/>
@@ -501,60 +533,6 @@
         <w:rPr>
           <w:rFonts w:ascii="Times New Roman" w:hAnsi="Times New Roman" w:cs="Times New Roman"/>
         </w:rPr>
-        <w:t>Kaggle file format</w:t>
-      </w:r>
-      <w:r>
-        <w:rPr>
-          <w:rFonts w:ascii="Times New Roman" w:hAnsi="Times New Roman" w:cs="Times New Roman"/>
-        </w:rPr>
-        <w:t>.</w:t>
-      </w:r>
-      <w:r>
-        <w:rPr>
-          <w:rFonts w:ascii="Times New Roman" w:hAnsi="Times New Roman" w:cs="Times New Roman"/>
-        </w:rPr>
-        <w:t xml:space="preserve"> We chose Kaggle as our main environment due to the</w:t>
-      </w:r>
-      <w:r>
-        <w:rPr>
-          <w:rFonts w:ascii="Times New Roman" w:hAnsi="Times New Roman" w:cs="Times New Roman"/>
-        </w:rPr>
-        <w:t xml:space="preserve"> abundance of datasets, the</w:t>
-      </w:r>
-      <w:r>
-        <w:rPr>
-          <w:rFonts w:ascii="Times New Roman" w:hAnsi="Times New Roman" w:cs="Times New Roman"/>
-        </w:rPr>
-        <w:t xml:space="preserve"> ability to directly import</w:t>
-      </w:r>
-      <w:r>
-        <w:rPr>
-          <w:rFonts w:ascii="Times New Roman" w:hAnsi="Times New Roman" w:cs="Times New Roman"/>
-        </w:rPr>
-        <w:t xml:space="preserve"> said</w:t>
-      </w:r>
-      <w:r>
-        <w:rPr>
-          <w:rFonts w:ascii="Times New Roman" w:hAnsi="Times New Roman" w:cs="Times New Roman"/>
-        </w:rPr>
-        <w:t xml:space="preserve"> datasets</w:t>
-      </w:r>
-      <w:r>
-        <w:rPr>
-          <w:rFonts w:ascii="Times New Roman" w:hAnsi="Times New Roman" w:cs="Times New Roman"/>
-        </w:rPr>
-        <w:t>, and the facilitation of cooperation between group members.</w:t>
-      </w:r>
-      <w:r>
-        <w:rPr>
-          <w:rFonts w:ascii="Times New Roman" w:hAnsi="Times New Roman" w:cs="Times New Roman"/>
-        </w:rPr>
-        <w:t xml:space="preserve"> </w:t>
-      </w:r>
-      <w:r>
-        <w:rPr>
-          <w:rFonts w:ascii="Times New Roman" w:hAnsi="Times New Roman" w:cs="Times New Roman"/>
-        </w:rPr>
         <w:t>While each</w:t>
       </w:r>
       <w:r>
@@ -567,21 +545,7 @@
         <w:rPr>
           <w:rFonts w:ascii="Times New Roman" w:hAnsi="Times New Roman" w:cs="Times New Roman"/>
         </w:rPr>
-        <w:t xml:space="preserve"> trained and tested in a separate notebook, the final report will consolidate the data in an organized manner. Any additional materials which require group collaboration, including outlines, notes, and resources, will be shared via a </w:t>
-      </w:r>
-      <w:proofErr w:type="spellStart"/>
-      <w:r>
-        <w:rPr>
-          <w:rFonts w:ascii="Times New Roman" w:hAnsi="Times New Roman" w:cs="Times New Roman"/>
-        </w:rPr>
-        <w:t>Github</w:t>
-      </w:r>
-      <w:proofErr w:type="spellEnd"/>
-      <w:r>
-        <w:rPr>
-          <w:rFonts w:ascii="Times New Roman" w:hAnsi="Times New Roman" w:cs="Times New Roman"/>
-        </w:rPr>
-        <w:t xml:space="preserve"> repository</w:t>
+        <w:t xml:space="preserve"> trained and tested in a separate notebook, the final report will consolidate the data in an organized manner. Any additional materials which require group collaboration, including outlines, notes, and resources, will be shared via a Github repository</w:t>
       </w:r>
       <w:r>
         <w:rPr>
@@ -990,7 +954,28 @@
           <w:rFonts w:ascii="Times New Roman" w:eastAsiaTheme="minorEastAsia" w:hAnsi="Times New Roman" w:cs="Times New Roman"/>
           <w:iCs/>
         </w:rPr>
-        <w:t xml:space="preserve"> set up a rudimentary schedule to track our progress throughout this project</w:t>
+        <w:t xml:space="preserve"> set up a </w:t>
+      </w:r>
+      <w:r>
+        <w:rPr>
+          <w:rFonts w:ascii="Times New Roman" w:eastAsiaTheme="minorEastAsia" w:hAnsi="Times New Roman" w:cs="Times New Roman"/>
+          <w:iCs/>
+        </w:rPr>
+        <w:t>tentative</w:t>
+      </w:r>
+      <w:r>
+        <w:rPr>
+          <w:rFonts w:ascii="Times New Roman" w:eastAsiaTheme="minorEastAsia" w:hAnsi="Times New Roman" w:cs="Times New Roman"/>
+          <w:iCs/>
+        </w:rPr>
+        <w:t xml:space="preserve"> </w:t>
+      </w:r>
+      <w:r>
+        <w:rPr>
+          <w:rFonts w:ascii="Times New Roman" w:eastAsiaTheme="minorEastAsia" w:hAnsi="Times New Roman" w:cs="Times New Roman"/>
+          <w:iCs/>
+        </w:rPr>
+        <w:t>schedule to track our progress throughout this project</w:t>
       </w:r>
       <w:r>
         <w:rPr>

</xml_diff>